<commit_message>
how to have multipe shapes
</commit_message>
<xml_diff>
--- a/Chapter2_SalaryCalc/CSC365_ScriptLang_Chapter2_SalaryCalc.docx
+++ b/Chapter2_SalaryCalc/CSC365_ScriptLang_Chapter2_SalaryCalc.docx
@@ -39,15 +39,7 @@
           <w:sz w:val="24"/>
           <w:szCs w:val="24"/>
         </w:rPr>
-        <w:t xml:space="preserve">ed on hours via Python program.  </w:t>
-      </w:r>
-      <w:r>
-        <w:rPr>
-          <w:rFonts w:ascii="Times New Roman" w:eastAsia="Times New Roman" w:hAnsi="Times New Roman" w:cs="Times New Roman"/>
-          <w:sz w:val="24"/>
-          <w:szCs w:val="24"/>
-        </w:rPr>
-        <w:t xml:space="preserve">The calculator should </w:t>
+        <w:t xml:space="preserve">ed on hours via Python program.  The calculator should </w:t>
       </w:r>
       <w:r>
         <w:rPr>
@@ -207,8 +199,6 @@
         </w:rPr>
         <w:t>Using 10 holidays and 15 paid vacation days a year, subtract these non-working days from the total number of working days a year.</w:t>
       </w:r>
-      <w:bookmarkStart w:id="0" w:name="_GoBack"/>
-      <w:bookmarkEnd w:id="0"/>
     </w:p>
     <w:p>
       <w:pPr>
@@ -430,6 +420,166 @@
         </w:rPr>
         <w:t>include an assignment reflection in the comment area.  It should be about a paragraph long, explaining what went well, and what didn't, what you liked about it, and what you didn't like about it.  I call these reflections "The Good, Bad, and Ugly".</w:t>
       </w:r>
+    </w:p>
+    <w:p>
+      <w:pPr>
+        <w:spacing w:before="100" w:beforeAutospacing="1" w:after="100" w:afterAutospacing="1" w:line="240" w:lineRule="auto"/>
+        <w:ind w:left="360"/>
+        <w:contextualSpacing/>
+      </w:pPr>
+      <w:bookmarkStart w:id="0" w:name="_GoBack"/>
+      <w:r>
+        <w:t>The Salary Calculator program</w:t>
+      </w:r>
+    </w:p>
+    <w:p>
+      <w:pPr>
+        <w:spacing w:before="100" w:beforeAutospacing="1" w:after="100" w:afterAutospacing="1" w:line="240" w:lineRule="auto"/>
+        <w:ind w:left="360"/>
+        <w:contextualSpacing/>
+      </w:pPr>
+      <w:r>
+        <w:t>===================================</w:t>
+      </w:r>
+    </w:p>
+    <w:p>
+      <w:pPr>
+        <w:spacing w:before="100" w:beforeAutospacing="1" w:after="100" w:afterAutospacing="1" w:line="240" w:lineRule="auto"/>
+        <w:ind w:left="360"/>
+        <w:contextualSpacing/>
+      </w:pPr>
+      <w:r>
+        <w:t>Salary per hour:</w:t>
+      </w:r>
+      <w:r>
+        <w:tab/>
+      </w:r>
+      <w:r>
+        <w:tab/>
+        <w:t>30</w:t>
+      </w:r>
+    </w:p>
+    <w:p>
+      <w:pPr>
+        <w:spacing w:before="100" w:beforeAutospacing="1" w:after="100" w:afterAutospacing="1" w:line="240" w:lineRule="auto"/>
+        <w:ind w:left="360"/>
+        <w:contextualSpacing/>
+      </w:pPr>
+      <w:r>
+        <w:t>Hours per Week:</w:t>
+      </w:r>
+      <w:r>
+        <w:tab/>
+      </w:r>
+      <w:r>
+        <w:tab/>
+      </w:r>
+      <w:r>
+        <w:tab/>
+        <w:t>40</w:t>
+      </w:r>
+    </w:p>
+    <w:p>
+      <w:pPr>
+        <w:spacing w:before="100" w:beforeAutospacing="1" w:after="100" w:afterAutospacing="1" w:line="240" w:lineRule="auto"/>
+        <w:ind w:left="360"/>
+        <w:contextualSpacing/>
+      </w:pPr>
+      <w:r>
+        <w:t>Days per Week:</w:t>
+      </w:r>
+      <w:r>
+        <w:tab/>
+      </w:r>
+      <w:r>
+        <w:tab/>
+      </w:r>
+      <w:r>
+        <w:tab/>
+        <w:t>5</w:t>
+      </w:r>
+    </w:p>
+    <w:p>
+      <w:pPr>
+        <w:spacing w:before="100" w:beforeAutospacing="1" w:after="100" w:afterAutospacing="1" w:line="240" w:lineRule="auto"/>
+        <w:ind w:left="360"/>
+        <w:contextualSpacing/>
+      </w:pPr>
+      <w:r>
+        <w:t>Holidays per Year:</w:t>
+      </w:r>
+      <w:r>
+        <w:tab/>
+      </w:r>
+      <w:r>
+        <w:tab/>
+        <w:t>10</w:t>
+      </w:r>
+    </w:p>
+    <w:p>
+      <w:pPr>
+        <w:spacing w:before="100" w:beforeAutospacing="1" w:after="100" w:afterAutospacing="1" w:line="240" w:lineRule="auto"/>
+        <w:ind w:left="360"/>
+        <w:contextualSpacing/>
+      </w:pPr>
+      <w:r>
+        <w:t>Vacation Days per Year:</w:t>
+      </w:r>
+      <w:r>
+        <w:tab/>
+        <w:t>15</w:t>
+      </w:r>
+    </w:p>
+    <w:p>
+      <w:pPr>
+        <w:spacing w:before="100" w:beforeAutospacing="1" w:after="100" w:afterAutospacing="1" w:line="240" w:lineRule="auto"/>
+        <w:ind w:left="360"/>
+        <w:contextualSpacing/>
+      </w:pPr>
+      <w:r>
+        <w:t>===================================</w:t>
+      </w:r>
+    </w:p>
+    <w:p>
+      <w:pPr>
+        <w:spacing w:before="100" w:beforeAutospacing="1" w:after="100" w:afterAutospacing="1" w:line="240" w:lineRule="auto"/>
+        <w:ind w:left="360"/>
+        <w:contextualSpacing/>
+      </w:pPr>
+      <w:r>
+        <w:t>Unadjusted Salary:      $ 62400.0</w:t>
+      </w:r>
+    </w:p>
+    <w:p>
+      <w:pPr>
+        <w:spacing w:before="100" w:beforeAutospacing="1" w:after="100" w:afterAutospacing="1" w:line="240" w:lineRule="auto"/>
+        <w:ind w:left="360"/>
+        <w:contextualSpacing/>
+      </w:pPr>
+      <w:r>
+        <w:t>Adjusted Annual Salary: $ 56400.0</w:t>
+      </w:r>
+    </w:p>
+    <w:p>
+      <w:pPr>
+        <w:spacing w:before="100" w:beforeAutospacing="1" w:after="100" w:afterAutospacing="1" w:line="240" w:lineRule="auto"/>
+        <w:ind w:left="360"/>
+        <w:contextualSpacing/>
+      </w:pPr>
+      <w:r>
+        <w:t>===================================</w:t>
+      </w:r>
+    </w:p>
+    <w:p>
+      <w:pPr>
+        <w:spacing w:before="100" w:beforeAutospacing="1" w:after="100" w:afterAutospacing="1" w:line="240" w:lineRule="auto"/>
+        <w:ind w:left="360"/>
+        <w:contextualSpacing/>
+      </w:pPr>
+      <w:r>
+        <w:t>Goodbye!</w:t>
+      </w:r>
+      <w:bookmarkEnd w:id="0"/>
     </w:p>
     <w:sectPr>
       <w:pgSz w:w="12240" w:h="15840"/>
@@ -1495,6 +1645,24 @@
 </file>
 
 <file path=customXml/item1.xml><?xml version="1.0" encoding="utf-8"?>
+<p:properties xmlns:p="http://schemas.microsoft.com/office/2006/metadata/properties" xmlns:xsi="http://www.w3.org/2001/XMLSchema-instance" xmlns:pc="http://schemas.microsoft.com/office/infopath/2007/PartnerControls">
+  <documentManagement>
+    <_ip_UnifiedCompliancePolicyUIAction xmlns="http://schemas.microsoft.com/sharepoint/v3" xsi:nil="true"/>
+    <_ip_UnifiedCompliancePolicyProperties xmlns="http://schemas.microsoft.com/sharepoint/v3" xsi:nil="true"/>
+  </documentManagement>
+</p:properties>
+</file>
+
+<file path=customXml/item2.xml><?xml version="1.0" encoding="utf-8"?>
+<?mso-contentType ?>
+<FormTemplates xmlns="http://schemas.microsoft.com/sharepoint/v3/contenttype/forms">
+  <Display>DocumentLibraryForm</Display>
+  <Edit>DocumentLibraryForm</Edit>
+  <New>DocumentLibraryForm</New>
+</FormTemplates>
+</file>
+
+<file path=customXml/item3.xml><?xml version="1.0" encoding="utf-8"?>
 <ct:contentTypeSchema xmlns:ct="http://schemas.microsoft.com/office/2006/metadata/contentType" xmlns:ma="http://schemas.microsoft.com/office/2006/metadata/properties/metaAttributes" ct:_="" ma:_="" ma:contentTypeName="Document" ma:contentTypeID="0x0101003B5FFC643458624A896C3DCB696C1EF7" ma:contentTypeVersion="15" ma:contentTypeDescription="Create a new document." ma:contentTypeScope="" ma:versionID="535d36f88e72e53dd959033782ec29d5">
   <xsd:schema xmlns:xsd="http://www.w3.org/2001/XMLSchema" xmlns:xs="http://www.w3.org/2001/XMLSchema" xmlns:p="http://schemas.microsoft.com/office/2006/metadata/properties" xmlns:ns1="http://schemas.microsoft.com/sharepoint/v3" xmlns:ns3="7660e10e-00e6-4474-a38b-419bb33f7d23" xmlns:ns4="06ae9b06-00a1-4186-b144-f05ec0e21892" targetNamespace="http://schemas.microsoft.com/office/2006/metadata/properties" ma:root="true" ma:fieldsID="9a764fd41120db191ddb8a2c098c68b1" ns1:_="" ns3:_="" ns4:_="">
     <xsd:import namespace="http://schemas.microsoft.com/sharepoint/v3"/>
@@ -1734,25 +1902,33 @@
 </ct:contentTypeSchema>
 </file>
 
-<file path=customXml/item2.xml><?xml version="1.0" encoding="utf-8"?>
-<?mso-contentType ?>
-<FormTemplates xmlns="http://schemas.microsoft.com/sharepoint/v3/contenttype/forms">
-  <Display>DocumentLibraryForm</Display>
-  <Edit>DocumentLibraryForm</Edit>
-  <New>DocumentLibraryForm</New>
-</FormTemplates>
+<file path=customXml/itemProps1.xml><?xml version="1.0" encoding="utf-8"?>
+<ds:datastoreItem xmlns:ds="http://schemas.openxmlformats.org/officeDocument/2006/customXml" ds:itemID="{5762F3D8-A535-4A9E-8FEE-34986C5DE16C}">
+  <ds:schemaRefs>
+    <ds:schemaRef ds:uri="http://schemas.microsoft.com/office/infopath/2007/PartnerControls"/>
+    <ds:schemaRef ds:uri="http://purl.org/dc/terms/"/>
+    <ds:schemaRef ds:uri="http://schemas.microsoft.com/office/2006/documentManagement/types"/>
+    <ds:schemaRef ds:uri="http://purl.org/dc/dcmitype/"/>
+    <ds:schemaRef ds:uri="http://schemas.microsoft.com/sharepoint/v3"/>
+    <ds:schemaRef ds:uri="http://purl.org/dc/elements/1.1/"/>
+    <ds:schemaRef ds:uri="http://schemas.microsoft.com/office/2006/metadata/properties"/>
+    <ds:schemaRef ds:uri="http://schemas.openxmlformats.org/package/2006/metadata/core-properties"/>
+    <ds:schemaRef ds:uri="06ae9b06-00a1-4186-b144-f05ec0e21892"/>
+    <ds:schemaRef ds:uri="7660e10e-00e6-4474-a38b-419bb33f7d23"/>
+    <ds:schemaRef ds:uri="http://www.w3.org/XML/1998/namespace"/>
+  </ds:schemaRefs>
+</ds:datastoreItem>
 </file>
 
-<file path=customXml/item3.xml><?xml version="1.0" encoding="utf-8"?>
-<p:properties xmlns:p="http://schemas.microsoft.com/office/2006/metadata/properties" xmlns:xsi="http://www.w3.org/2001/XMLSchema-instance" xmlns:pc="http://schemas.microsoft.com/office/infopath/2007/PartnerControls">
-  <documentManagement>
-    <_ip_UnifiedCompliancePolicyUIAction xmlns="http://schemas.microsoft.com/sharepoint/v3" xsi:nil="true"/>
-    <_ip_UnifiedCompliancePolicyProperties xmlns="http://schemas.microsoft.com/sharepoint/v3" xsi:nil="true"/>
-  </documentManagement>
-</p:properties>
+<file path=customXml/itemProps2.xml><?xml version="1.0" encoding="utf-8"?>
+<ds:datastoreItem xmlns:ds="http://schemas.openxmlformats.org/officeDocument/2006/customXml" ds:itemID="{2777B8A1-8BF8-4FCC-97BA-B1FC1197625A}">
+  <ds:schemaRefs>
+    <ds:schemaRef ds:uri="http://schemas.microsoft.com/sharepoint/v3/contenttype/forms"/>
+  </ds:schemaRefs>
+</ds:datastoreItem>
 </file>
 
-<file path=customXml/itemProps1.xml><?xml version="1.0" encoding="utf-8"?>
+<file path=customXml/itemProps3.xml><?xml version="1.0" encoding="utf-8"?>
 <ds:datastoreItem xmlns:ds="http://schemas.openxmlformats.org/officeDocument/2006/customXml" ds:itemID="{D522B94D-11E5-4A20-8524-7F161DC55E0E}">
   <ds:schemaRefs>
     <ds:schemaRef ds:uri="http://schemas.microsoft.com/office/2006/metadata/contentType"/>
@@ -1770,30 +1946,4 @@
     <ds:schemaRef ds:uri="http://schemas.microsoft.com/internal/obd"/>
   </ds:schemaRefs>
 </ds:datastoreItem>
-</file>
-
-<file path=customXml/itemProps2.xml><?xml version="1.0" encoding="utf-8"?>
-<ds:datastoreItem xmlns:ds="http://schemas.openxmlformats.org/officeDocument/2006/customXml" ds:itemID="{2777B8A1-8BF8-4FCC-97BA-B1FC1197625A}">
-  <ds:schemaRefs>
-    <ds:schemaRef ds:uri="http://schemas.microsoft.com/sharepoint/v3/contenttype/forms"/>
-  </ds:schemaRefs>
-</ds:datastoreItem>
-</file>
-
-<file path=customXml/itemProps3.xml><?xml version="1.0" encoding="utf-8"?>
-<ds:datastoreItem xmlns:ds="http://schemas.openxmlformats.org/officeDocument/2006/customXml" ds:itemID="{5762F3D8-A535-4A9E-8FEE-34986C5DE16C}">
-  <ds:schemaRefs>
-    <ds:schemaRef ds:uri="http://schemas.microsoft.com/office/2006/documentManagement/types"/>
-    <ds:schemaRef ds:uri="http://purl.org/dc/dcmitype/"/>
-    <ds:schemaRef ds:uri="http://purl.org/dc/elements/1.1/"/>
-    <ds:schemaRef ds:uri="http://schemas.microsoft.com/sharepoint/v3"/>
-    <ds:schemaRef ds:uri="06ae9b06-00a1-4186-b144-f05ec0e21892"/>
-    <ds:schemaRef ds:uri="http://schemas.microsoft.com/office/infopath/2007/PartnerControls"/>
-    <ds:schemaRef ds:uri="http://schemas.openxmlformats.org/package/2006/metadata/core-properties"/>
-    <ds:schemaRef ds:uri="http://purl.org/dc/terms/"/>
-    <ds:schemaRef ds:uri="7660e10e-00e6-4474-a38b-419bb33f7d23"/>
-    <ds:schemaRef ds:uri="http://schemas.microsoft.com/office/2006/metadata/properties"/>
-    <ds:schemaRef ds:uri="http://www.w3.org/XML/1998/namespace"/>
-  </ds:schemaRefs>
-</ds:datastoreItem>
 </file>
</xml_diff>